<commit_message>
fixed typos also in C
</commit_message>
<xml_diff>
--- a/Lab4-draft/Laboratorio Informatica A Incontro 4 rev2.docx
+++ b/Lab4-draft/Laboratorio Informatica A Incontro 4 rev2.docx
@@ -3627,7 +3627,19 @@
         <w:rPr>
           <w:lang w:val="it-IT"/>
         </w:rPr>
-        <w:t xml:space="preserve"> cerchi al suo intero i caratteri numerici e li copi in una stringa S2 e stampi s2.</w:t>
+        <w:t xml:space="preserve"> cerchi al suo intero i caratteri numerici e li copi in una stringa S2 e stampi </w:t>
+      </w:r>
+      <w:r>
+        <w:rPr>
+          <w:lang w:val="it-IT"/>
+        </w:rPr>
+        <w:t>S</w:t>
+      </w:r>
+      <w:r>
+        <w:rPr>
+          <w:lang w:val="it-IT"/>
+        </w:rPr>
+        <w:t>2.</w:t>
       </w:r>
     </w:p>
     <w:p>

</xml_diff>